<commit_message>
Modify template for DIPA year
</commit_message>
<xml_diff>
--- a/static/docs/laporan-template.docx
+++ b/static/docs/laporan-template.docx
@@ -640,7 +640,45 @@
           <w:szCs w:val="24"/>
           <w:lang w:val="id-ID"/>
         </w:rPr>
-        <w:t xml:space="preserve"> Nomor DIPA-26.13.2.452558/2025, dan Petunjuk Operasional Kegiatan (POK) Balai Besar Pelatihan Vokasi dan Produktivitas Bekasi Tahun Anggaran </w:t>
+        <w:t xml:space="preserve"> Nomor DIPA-26.13.2.452558/</w:t>
+      </w:r>
+      <w:r>
+        <w:rPr>
+          <w:rFonts w:ascii="Liberation Sans" w:hAnsi="Liberation Sans" w:cs="Arial"/>
+          <w:sz w:val="24"/>
+          <w:szCs w:val="24"/>
+          <w:lang w:val="id-ID"/>
+        </w:rPr>
+        <w:t xml:space="preserve">{{ </w:t>
+      </w:r>
+      <w:proofErr w:type="spellStart"/>
+      <w:r>
+        <w:rPr>
+          <w:rFonts w:ascii="Liberation Sans" w:hAnsi="Liberation Sans" w:cs="Arial"/>
+          <w:sz w:val="24"/>
+          <w:szCs w:val="24"/>
+          <w:lang w:val="id-ID"/>
+        </w:rPr>
+        <w:t>tahun_anggaran</w:t>
+      </w:r>
+      <w:proofErr w:type="spellEnd"/>
+      <w:r>
+        <w:rPr>
+          <w:rFonts w:ascii="Liberation Sans" w:hAnsi="Liberation Sans" w:cs="Arial"/>
+          <w:sz w:val="24"/>
+          <w:szCs w:val="24"/>
+          <w:lang w:val="id-ID"/>
+        </w:rPr>
+        <w:t xml:space="preserve"> }}</w:t>
+      </w:r>
+      <w:r>
+        <w:rPr>
+          <w:rFonts w:ascii="Liberation Sans" w:hAnsi="Liberation Sans" w:cs="Arial"/>
+          <w:sz w:val="24"/>
+          <w:szCs w:val="24"/>
+          <w:lang w:val="id-ID"/>
+        </w:rPr>
+        <w:t xml:space="preserve">, dan Petunjuk Operasional Kegiatan (POK) Balai Besar Pelatihan Vokasi dan Produktivitas Bekasi Tahun Anggaran </w:t>
       </w:r>
       <w:r>
         <w:rPr>
@@ -3680,7 +3718,54 @@
           <w:szCs w:val="24"/>
           <w:lang w:val="id-ID"/>
         </w:rPr>
-        <w:t xml:space="preserve"> }} Nomor : DIPA-26.13.2.452558/ 2025 tanggal 2 Desember 2024.</w:t>
+        <w:t xml:space="preserve"> }} Nomor : DIPA-26.13.2.452558/</w:t>
+      </w:r>
+      <w:r>
+        <w:rPr>
+          <w:rFonts w:ascii="Liberation Sans" w:hAnsi="Liberation Sans" w:cs="Arial"/>
+          <w:sz w:val="24"/>
+          <w:szCs w:val="24"/>
+          <w:lang w:val="id-ID"/>
+        </w:rPr>
+        <w:t xml:space="preserve">{{ </w:t>
+      </w:r>
+      <w:proofErr w:type="spellStart"/>
+      <w:r>
+        <w:rPr>
+          <w:rFonts w:ascii="Liberation Sans" w:hAnsi="Liberation Sans" w:cs="Arial"/>
+          <w:sz w:val="24"/>
+          <w:szCs w:val="24"/>
+          <w:lang w:val="id-ID"/>
+        </w:rPr>
+        <w:t>tahun_anggaran</w:t>
+      </w:r>
+      <w:proofErr w:type="spellEnd"/>
+      <w:r>
+        <w:rPr>
+          <w:rFonts w:ascii="Liberation Sans" w:hAnsi="Liberation Sans" w:cs="Arial"/>
+          <w:sz w:val="24"/>
+          <w:szCs w:val="24"/>
+          <w:lang w:val="id-ID"/>
+        </w:rPr>
+        <w:t xml:space="preserve"> </w:t>
+      </w:r>
+      <w:r>
+        <w:rPr>
+          <w:rFonts w:ascii="Liberation Sans" w:hAnsi="Liberation Sans" w:cs="Arial"/>
+          <w:sz w:val="24"/>
+          <w:szCs w:val="24"/>
+          <w:lang w:val="id-ID"/>
+        </w:rPr>
+        <w:t>}}</w:t>
+      </w:r>
+      <w:r>
+        <w:rPr>
+          <w:rFonts w:ascii="Liberation Sans" w:hAnsi="Liberation Sans" w:cs="Arial"/>
+          <w:sz w:val="24"/>
+          <w:szCs w:val="24"/>
+          <w:lang w:val="id-ID"/>
+        </w:rPr>
+        <w:t>.</w:t>
       </w:r>
     </w:p>
     <w:p>

</xml_diff>